<commit_message>
resolvido o erro de 12v
</commit_message>
<xml_diff>
--- a/dados_extraidos.docx
+++ b/dados_extraidos.docx
@@ -2,77 +2,6 @@
 <file path=word/document.xml><?xml version="1.0" encoding="utf-8"?>
 <w:document xmlns:wpc="http://schemas.microsoft.com/office/word/2010/wordprocessingCanvas" xmlns:mo="http://schemas.microsoft.com/office/mac/office/2008/main" xmlns:mc="http://schemas.openxmlformats.org/markup-compatibility/2006" xmlns:mv="urn:schemas-microsoft-com:mac:vml" xmlns:o="urn:schemas-microsoft-com:office:office" xmlns:r="http://schemas.openxmlformats.org/officeDocument/2006/relationships" xmlns:m="http://schemas.openxmlformats.org/officeDocument/2006/math" xmlns:v="urn:schemas-microsoft-com:vml" xmlns:wp14="http://schemas.microsoft.com/office/word/2010/wordprocessingDrawing" xmlns:wp="http://schemas.openxmlformats.org/drawingml/2006/wordprocessingDrawing" xmlns:w10="urn:schemas-microsoft-com:office:word" xmlns:w="http://schemas.openxmlformats.org/wordprocessingml/2006/main" xmlns:w14="http://schemas.microsoft.com/office/word/2010/wordml" xmlns:wpg="http://schemas.microsoft.com/office/word/2010/wordprocessingGroup" xmlns:wpi="http://schemas.microsoft.com/office/word/2010/wordprocessingInk" xmlns:wne="http://schemas.microsoft.com/office/word/2006/wordml" xmlns:wps="http://schemas.microsoft.com/office/word/2010/wordprocessingShape" mc:Ignorable="w14 wp14">
   <w:body>
-    <w:p>
-      <w:r>
-        <w:rPr>
-          <w:b/>
-        </w:rPr>
-        <w:t>*LOJADOSOMEACESSORIOS*</w:t>
-        <w:br/>
-      </w:r>
-    </w:p>
-    <w:p>
-      <w:pPr>
-        <w:ind w:left="720"/>
-      </w:pPr>
-      <w:r>
-        <w:t>Fonte Usina Smart 100A - LOJADOSOMEACESSORIOS – Franca, São Paulo. – Preço Anúncio: R$ 603.0 – Preço Política: R$ 633.0 (Premium)</w:t>
-        <w:br/>
-        <w:t>https://produto.mercadolivre.com.br/MLB-2977137317-fonte-de-energia-usina-carregador-de-bateria-100a-smart-12v-_JM</w:t>
-        <w:br/>
-      </w:r>
-    </w:p>
-    <w:p>
-      <w:r>
-        <w:rPr>
-          <w:b/>
-        </w:rPr>
-        <w:t>*TEMONLINE*</w:t>
-        <w:br/>
-      </w:r>
-    </w:p>
-    <w:p>
-      <w:pPr>
-        <w:ind w:left="720"/>
-      </w:pPr>
-      <w:r>
-        <w:t>Fonte Usina 70A - TEMONLINE – Caruaru, Pernambuco. – Preço Anúncio: R$ 804.6 – Preço Política: R$ 805.0 (Clássico)</w:t>
-        <w:br/>
-        <w:t>https://produto.mercadolivre.com.br/MLB-3430654941-fonte-carregador-de-bateria-usina-truck-70a-288v-bivolt-24v-_JM</w:t>
-        <w:br/>
-      </w:r>
-    </w:p>
-    <w:p>
-      <w:r>
-        <w:rPr>
-          <w:b/>
-        </w:rPr>
-        <w:t>*MOTOR.SHOP*</w:t>
-        <w:br/>
-      </w:r>
-    </w:p>
-    <w:p>
-      <w:pPr>
-        <w:ind w:left="720"/>
-      </w:pPr>
-      <w:r>
-        <w:t>Fonte Usina 70A - MOTOR.SHOP – Sacramento, Minas Gerais. – Preço Anúncio: R$ 835.02 – Preço Política: R$ 854.0 (Premium)</w:t>
-        <w:br/>
-        <w:t>https://produto.mercadolivre.com.br/MLB-2825407609-fonte-automotiva-70a-24v-usina-truckline-carregador-24-volts-_JM</w:t>
-        <w:br/>
-      </w:r>
-    </w:p>
-    <w:p>
-      <w:pPr>
-        <w:ind w:left="720"/>
-      </w:pPr>
-      <w:r>
-        <w:t>Fonte Usina 100A - MOTOR.SHOP – Sacramento, Minas Gerais. – Preço Anúncio: R$ 964.09 – Preço Política: R$ 986.0 (Clássico)</w:t>
-        <w:br/>
-        <w:t>https://produto.mercadolivre.com.br/MLB-2825436749-fonte-e-carregador-de-baterias-usina-truckline-100a-24v-_JM</w:t>
-        <w:br/>
-      </w:r>
-    </w:p>
     <w:sectPr>
       <w:pgSz w:w="12240" w:h="15840"/>
       <w:pgMar w:top="1440" w:right="1800" w:bottom="1440" w:left="1800" w:header="720" w:footer="720" w:gutter="0"/>

</xml_diff>